<commit_message>
added more css, creating more of a layout
</commit_message>
<xml_diff>
--- a/code references.docx
+++ b/code references.docx
@@ -4,10 +4,27 @@
   <w:body>
     <w:p>
       <w:r>
-        <w:t xml:space="preserve">Button reference - </w:t>
+        <w:t>Button reference</w:t>
       </w:r>
       <w:r>
-        <w:t>https://stackoverflow.com/questions/22672368/how-to-make-a-transparent-html-button</w:t>
+        <w:t>s</w:t>
+      </w:r>
+      <w:r>
+        <w:t xml:space="preserve"> - </w:t>
+      </w:r>
+      <w:hyperlink r:id="rId4" w:history="1">
+        <w:r>
+          <w:rPr>
+            <w:rStyle w:val="Hyperlink"/>
+          </w:rPr>
+          <w:t>https://stackoverflow.com/questions/22672368/how-to-make-a-transparent-html-button</w:t>
+        </w:r>
+      </w:hyperlink>
+    </w:p>
+    <w:p/>
+    <w:p>
+      <w:r>
+        <w:t>https://blog.hubspot.com/website/remove-underline-from-links-css</w:t>
       </w:r>
     </w:p>
     <w:sectPr>
@@ -442,6 +459,29 @@
     <w:semiHidden/>
     <w:unhideWhenUsed/>
   </w:style>
+  <w:style w:type="character" w:styleId="Hyperlink">
+    <w:name w:val="Hyperlink"/>
+    <w:basedOn w:val="DefaultParagraphFont"/>
+    <w:uiPriority w:val="99"/>
+    <w:unhideWhenUsed/>
+    <w:rsid w:val="00E5206B"/>
+    <w:rPr>
+      <w:color w:val="0563C1" w:themeColor="hyperlink"/>
+      <w:u w:val="single"/>
+    </w:rPr>
+  </w:style>
+  <w:style w:type="character" w:styleId="UnresolvedMention">
+    <w:name w:val="Unresolved Mention"/>
+    <w:basedOn w:val="DefaultParagraphFont"/>
+    <w:uiPriority w:val="99"/>
+    <w:semiHidden/>
+    <w:unhideWhenUsed/>
+    <w:rsid w:val="00E5206B"/>
+    <w:rPr>
+      <w:color w:val="605E5C"/>
+      <w:shd w:val="clear" w:color="auto" w:fill="E1DFDD"/>
+    </w:rPr>
+  </w:style>
 </w:styles>
 </file>
 

</xml_diff>

<commit_message>
added content from the worksheets
</commit_message>
<xml_diff>
--- a/code references.docx
+++ b/code references.docx
@@ -37,8 +37,22 @@
       <w:r>
         <w:t xml:space="preserve">margin - </w:t>
       </w:r>
+      <w:hyperlink r:id="rId6" w:history="1">
+        <w:r>
+          <w:rPr>
+            <w:rStyle w:val="Hyperlink"/>
+          </w:rPr>
+          <w:t>https://www.quora.com/How-do-I-change-the-margin-color-on-CSS</w:t>
+        </w:r>
+      </w:hyperlink>
+    </w:p>
+    <w:p/>
+    <w:p>
       <w:r>
-        <w:t>https://www.quora.com/How-do-I-change-the-margin-color-on-CSS</w:t>
+        <w:t xml:space="preserve">grid - </w:t>
+      </w:r>
+      <w:r>
+        <w:t>https://www.youtube.com/watch?v=HgwCeNVPlo0&amp;ab_channel=DaniKrossing</w:t>
       </w:r>
     </w:p>
     <w:sectPr>

</xml_diff>

<commit_message>
added all typography and carp posters
</commit_message>
<xml_diff>
--- a/code references.docx
+++ b/code references.docx
@@ -49,10 +49,18 @@
     <w:p/>
     <w:p>
       <w:r>
-        <w:t xml:space="preserve">grid - </w:t>
+        <w:t xml:space="preserve">resizing </w:t>
+      </w:r>
+      <w:proofErr w:type="gramStart"/>
+      <w:r>
+        <w:t>images  -</w:t>
+      </w:r>
+      <w:proofErr w:type="gramEnd"/>
+      <w:r>
+        <w:t xml:space="preserve"> </w:t>
       </w:r>
       <w:r>
-        <w:t>https://www.youtube.com/watch?v=HgwCeNVPlo0&amp;ab_channel=DaniKrossing</w:t>
+        <w:t>https://www.quackit.com/html/howto/how_to_resize_images_in_html.cfm</w:t>
       </w:r>
     </w:p>
     <w:sectPr>

</xml_diff>

<commit_message>
added final carp, made column
</commit_message>
<xml_diff>
--- a/code references.docx
+++ b/code references.docx
@@ -59,8 +59,22 @@
       <w:r>
         <w:t xml:space="preserve"> </w:t>
       </w:r>
+      <w:hyperlink r:id="rId7" w:history="1">
+        <w:r>
+          <w:rPr>
+            <w:rStyle w:val="Hyperlink"/>
+          </w:rPr>
+          <w:t>https://www.quackit.com/html/howto/how_to_resize_images_in_html.cfm</w:t>
+        </w:r>
+      </w:hyperlink>
+    </w:p>
+    <w:p/>
+    <w:p>
       <w:r>
-        <w:t>https://www.quackit.com/html/howto/how_to_resize_images_in_html.cfm</w:t>
+        <w:t xml:space="preserve">column - </w:t>
+      </w:r>
+      <w:r>
+        <w:t>https://www.w3schools.com/howto/tryit.asp?filename=tryhow_css_two_columns_flex</w:t>
       </w:r>
     </w:p>
     <w:sectPr>

</xml_diff>

<commit_message>
changed some bits and bobs, added ux photos
</commit_message>
<xml_diff>
--- a/code references.docx
+++ b/code references.docx
@@ -49,7 +49,15 @@
     <w:p/>
     <w:p>
       <w:r>
-        <w:t xml:space="preserve">resizing images  - </w:t>
+        <w:t xml:space="preserve">resizing </w:t>
+      </w:r>
+      <w:proofErr w:type="gramStart"/>
+      <w:r>
+        <w:t>images  -</w:t>
+      </w:r>
+      <w:proofErr w:type="gramEnd"/>
+      <w:r>
+        <w:t xml:space="preserve"> </w:t>
       </w:r>
       <w:hyperlink r:id="rId7" w:history="1">
         <w:r>
@@ -106,6 +114,14 @@
       </w:hyperlink>
       <w:r>
         <w:t xml:space="preserve"> </w:t>
+      </w:r>
+    </w:p>
+    <w:p/>
+    <w:p/>
+    <w:p/>
+    <w:p>
+      <w:r>
+        <w:br w:type="page"/>
       </w:r>
     </w:p>
     <w:sectPr>

</xml_diff>

<commit_message>
added all content for typography
</commit_message>
<xml_diff>
--- a/code references.docx
+++ b/code references.docx
@@ -2,6 +2,18 @@
 <file path=word/document.xml><?xml version="1.0" encoding="utf-8"?>
 <w:document xmlns:wpc="http://schemas.microsoft.com/office/word/2010/wordprocessingCanvas" xmlns:cx="http://schemas.microsoft.com/office/drawing/2014/chartex" xmlns:cx1="http://schemas.microsoft.com/office/drawing/2015/9/8/chartex" xmlns:cx2="http://schemas.microsoft.com/office/drawing/2015/10/21/chartex" xmlns:cx3="http://schemas.microsoft.com/office/drawing/2016/5/9/chartex" xmlns:cx4="http://schemas.microsoft.com/office/drawing/2016/5/10/chartex" xmlns:cx5="http://schemas.microsoft.com/office/drawing/2016/5/11/chartex" xmlns:cx6="http://schemas.microsoft.com/office/drawing/2016/5/12/chartex" xmlns:cx7="http://schemas.microsoft.com/office/drawing/2016/5/13/chartex" xmlns:cx8="http://schemas.microsoft.com/office/drawing/2016/5/14/chartex" xmlns:mc="http://schemas.openxmlformats.org/markup-compatibility/2006" xmlns:aink="http://schemas.microsoft.com/office/drawing/2016/ink" xmlns:am3d="http://schemas.microsoft.com/office/drawing/2017/model3d" xmlns:o="urn:schemas-microsoft-com:office:office" xmlns:oel="http://schemas.microsoft.com/office/2019/extlst" xmlns:r="http://schemas.openxmlformats.org/officeDocument/2006/relationships" xmlns:m="http://schemas.openxmlformats.org/officeDocument/2006/math" xmlns:v="urn:schemas-microsoft-com:vml" xmlns:wp14="http://schemas.microsoft.com/office/word/2010/wordprocessingDrawing" xmlns:wp="http://schemas.openxmlformats.org/drawingml/2006/wordprocessingDrawing" xmlns:w10="urn:schemas-microsoft-com:office:word" xmlns:w="http://schemas.openxmlformats.org/wordprocessingml/2006/main" xmlns:w14="http://schemas.microsoft.com/office/word/2010/wordml" xmlns:w15="http://schemas.microsoft.com/office/word/2012/wordml" xmlns:w16cex="http://schemas.microsoft.com/office/word/2018/wordml/cex" xmlns:w16cid="http://schemas.microsoft.com/office/word/2016/wordml/cid" xmlns:w16="http://schemas.microsoft.com/office/word/2018/wordml" xmlns:w16sdtdh="http://schemas.microsoft.com/office/word/2020/wordml/sdtdatahash" xmlns:w16se="http://schemas.microsoft.com/office/word/2015/wordml/symex" xmlns:wpg="http://schemas.microsoft.com/office/word/2010/wordprocessingGroup" xmlns:wpi="http://schemas.microsoft.com/office/word/2010/wordprocessingInk" xmlns:wne="http://schemas.microsoft.com/office/word/2006/wordml" xmlns:wps="http://schemas.microsoft.com/office/word/2010/wordprocessingShape" mc:Ignorable="w14 w15 w16se w16cid w16 w16cex w16sdtdh wp14">
   <w:body>
+    <w:p>
+      <w:r>
+        <w:t xml:space="preserve">references - </w:t>
+      </w:r>
+      <w:r>
+        <w:t>c</w:t>
+      </w:r>
+      <w:r>
+        <w:t>ode used in my website</w:t>
+      </w:r>
+    </w:p>
+    <w:p/>
     <w:p>
       <w:r>
         <w:t>Button reference</w:t>
@@ -71,23 +83,9 @@
     <w:p/>
     <w:p>
       <w:r>
-        <w:t xml:space="preserve">column - </w:t>
+        <w:t xml:space="preserve">multi-colour backgrounds - </w:t>
       </w:r>
       <w:hyperlink r:id="rId8" w:history="1">
-        <w:r>
-          <w:rPr>
-            <w:rStyle w:val="Hyperlink"/>
-          </w:rPr>
-          <w:t>https://www.w3schools.com/howto/tryit.asp?filename=tryhow_css_two_columns_flex</w:t>
-        </w:r>
-      </w:hyperlink>
-    </w:p>
-    <w:p/>
-    <w:p>
-      <w:r>
-        <w:t xml:space="preserve">multi-colour backgrounds - </w:t>
-      </w:r>
-      <w:hyperlink r:id="rId9" w:history="1">
         <w:r>
           <w:rPr>
             <w:rStyle w:val="Hyperlink"/>
@@ -104,7 +102,7 @@
       <w:r>
         <w:t xml:space="preserve">ID - </w:t>
       </w:r>
-      <w:hyperlink r:id="rId10" w:history="1">
+      <w:hyperlink r:id="rId9" w:history="1">
         <w:r>
           <w:rPr>
             <w:rStyle w:val="Hyperlink"/>
@@ -118,7 +116,17 @@
     </w:p>
     <w:p/>
     <w:p/>
+    <w:p>
+      <w:r>
+        <w:t xml:space="preserve">Image references – </w:t>
+      </w:r>
+    </w:p>
     <w:p/>
+    <w:p>
+      <w:r>
+        <w:t>https://longlensphotography.co.uk/2018/08/16/bristol-clifton-bridge-and-balloon-festival-photography-update/</w:t>
+      </w:r>
+    </w:p>
     <w:p>
       <w:r>
         <w:br w:type="page"/>

</xml_diff>

<commit_message>
added lots of written content
</commit_message>
<xml_diff>
--- a/code references.docx
+++ b/code references.docx
@@ -97,10 +97,13 @@
     <w:p/>
     <w:p>
       <w:r>
-        <w:t>GR</w:t>
-      </w:r>
-      <w:r>
-        <w:t xml:space="preserve">ID - </w:t>
+        <w:t>G</w:t>
+      </w:r>
+      <w:r>
+        <w:t>rid</w:t>
+      </w:r>
+      <w:r>
+        <w:t xml:space="preserve"> - </w:t>
       </w:r>
       <w:hyperlink r:id="rId9" w:history="1">
         <w:r>
@@ -115,6 +118,23 @@
       </w:r>
     </w:p>
     <w:p/>
+    <w:p>
+      <w:r>
+        <w:t xml:space="preserve">Spacing between </w:t>
+      </w:r>
+      <w:proofErr w:type="spellStart"/>
+      <w:r>
+        <w:t>divs</w:t>
+      </w:r>
+      <w:proofErr w:type="spellEnd"/>
+      <w:r>
+        <w:t xml:space="preserve"> - </w:t>
+      </w:r>
+      <w:r>
+        <w:t>https://www.sitepoint.com/community/t/quick-question-why-is-there-a-space-gap-between-divs/108269</w:t>
+      </w:r>
+    </w:p>
+    <w:p/>
     <w:p/>
     <w:p>
       <w:r>
@@ -123,10 +143,17 @@
     </w:p>
     <w:p/>
     <w:p>
-      <w:r>
-        <w:t>https://longlensphotography.co.uk/2018/08/16/bristol-clifton-bridge-and-balloon-festival-photography-update/</w:t>
-      </w:r>
-    </w:p>
+      <w:hyperlink r:id="rId10" w:history="1">
+        <w:r>
+          <w:rPr>
+            <w:rStyle w:val="Hyperlink"/>
+          </w:rPr>
+          <w:t>https://longlensphotography.co.uk/2018/08/16/bristol-clifton-bridge-and-balloon-festival-photography-update/</w:t>
+        </w:r>
+      </w:hyperlink>
+    </w:p>
+    <w:p/>
+    <w:p/>
     <w:p>
       <w:r>
         <w:br w:type="page"/>

</xml_diff>